<commit_message>
Update Alphabet posters and demo word list
</commit_message>
<xml_diff>
--- a/Posters and stuff/NewEng Alphabet Chart (Diacritics, Uppercase only).docx
+++ b/Posters and stuff/NewEng Alphabet Chart (Diacritics, Uppercase only).docx
@@ -87,6 +87,16 @@
               </w:rPr>
               <w:t>A</w:t>
             </w:r>
+            <w:r>
+              <w:rPr>
+                <w:b/>
+                <w:bCs/>
+                <w:noProof/>
+                <w:sz w:val="72"/>
+                <w:szCs w:val="72"/>
+              </w:rPr>
+              <w:t xml:space="preserve"> </w:t>
+            </w:r>
           </w:p>
         </w:tc>
         <w:tc>
@@ -127,6 +137,16 @@
               </w:rPr>
               <w:t>Æ</w:t>
             </w:r>
+            <w:r>
+              <w:rPr>
+                <w:b/>
+                <w:bCs/>
+                <w:noProof/>
+                <w:sz w:val="72"/>
+                <w:szCs w:val="72"/>
+              </w:rPr>
+              <w:t xml:space="preserve"> </w:t>
+            </w:r>
           </w:p>
         </w:tc>
         <w:tc>
@@ -167,6 +187,16 @@
               </w:rPr>
               <w:t>B</w:t>
             </w:r>
+            <w:r>
+              <w:rPr>
+                <w:b/>
+                <w:bCs/>
+                <w:noProof/>
+                <w:sz w:val="72"/>
+                <w:szCs w:val="72"/>
+              </w:rPr>
+              <w:t xml:space="preserve"> </w:t>
+            </w:r>
           </w:p>
         </w:tc>
         <w:tc>
@@ -207,6 +237,16 @@
               </w:rPr>
               <w:t>C</w:t>
             </w:r>
+            <w:r>
+              <w:rPr>
+                <w:b/>
+                <w:bCs/>
+                <w:noProof/>
+                <w:sz w:val="72"/>
+                <w:szCs w:val="72"/>
+              </w:rPr>
+              <w:t xml:space="preserve"> </w:t>
+            </w:r>
           </w:p>
         </w:tc>
         <w:tc>
@@ -247,6 +287,16 @@
               </w:rPr>
               <w:t>Ç</w:t>
             </w:r>
+            <w:r>
+              <w:rPr>
+                <w:b/>
+                <w:bCs/>
+                <w:noProof/>
+                <w:sz w:val="72"/>
+                <w:szCs w:val="72"/>
+              </w:rPr>
+              <w:t xml:space="preserve"> </w:t>
+            </w:r>
           </w:p>
         </w:tc>
         <w:tc>
@@ -286,6 +336,16 @@
                 <w:szCs w:val="72"/>
               </w:rPr>
               <w:t>D</w:t>
+            </w:r>
+            <w:r>
+              <w:rPr>
+                <w:b/>
+                <w:bCs/>
+                <w:noProof/>
+                <w:sz w:val="72"/>
+                <w:szCs w:val="72"/>
+              </w:rPr>
+              <w:t xml:space="preserve"> d</w:t>
             </w:r>
           </w:p>
         </w:tc>
@@ -948,6 +1008,16 @@
               </w:rPr>
               <w:t>E</w:t>
             </w:r>
+            <w:r>
+              <w:rPr>
+                <w:b/>
+                <w:bCs/>
+                <w:noProof/>
+                <w:sz w:val="72"/>
+                <w:szCs w:val="72"/>
+              </w:rPr>
+              <w:t xml:space="preserve"> e</w:t>
+            </w:r>
           </w:p>
         </w:tc>
         <w:tc>
@@ -988,6 +1058,16 @@
               </w:rPr>
               <w:t>F</w:t>
             </w:r>
+            <w:r>
+              <w:rPr>
+                <w:b/>
+                <w:bCs/>
+                <w:noProof/>
+                <w:sz w:val="72"/>
+                <w:szCs w:val="72"/>
+              </w:rPr>
+              <w:t xml:space="preserve"> </w:t>
+            </w:r>
           </w:p>
         </w:tc>
         <w:tc>
@@ -1028,6 +1108,16 @@
               </w:rPr>
               <w:t>Φ</w:t>
             </w:r>
+            <w:r>
+              <w:rPr>
+                <w:b/>
+                <w:bCs/>
+                <w:noProof/>
+                <w:sz w:val="72"/>
+                <w:szCs w:val="72"/>
+              </w:rPr>
+              <w:t xml:space="preserve"> </w:t>
+            </w:r>
           </w:p>
         </w:tc>
         <w:tc>
@@ -1068,6 +1158,16 @@
               </w:rPr>
               <w:t>Þ</w:t>
             </w:r>
+            <w:r>
+              <w:rPr>
+                <w:b/>
+                <w:bCs/>
+                <w:noProof/>
+                <w:sz w:val="72"/>
+                <w:szCs w:val="72"/>
+              </w:rPr>
+              <w:t xml:space="preserve"> </w:t>
+            </w:r>
           </w:p>
         </w:tc>
         <w:tc>
@@ -1108,6 +1208,16 @@
               </w:rPr>
               <w:t>Ð</w:t>
             </w:r>
+            <w:r>
+              <w:rPr>
+                <w:b/>
+                <w:bCs/>
+                <w:noProof/>
+                <w:sz w:val="72"/>
+                <w:szCs w:val="72"/>
+              </w:rPr>
+              <w:t xml:space="preserve"> </w:t>
+            </w:r>
           </w:p>
         </w:tc>
         <w:tc>
@@ -1147,6 +1257,16 @@
                 <w:szCs w:val="72"/>
               </w:rPr>
               <w:t>G</w:t>
+            </w:r>
+            <w:r>
+              <w:rPr>
+                <w:b/>
+                <w:bCs/>
+                <w:noProof/>
+                <w:sz w:val="72"/>
+                <w:szCs w:val="72"/>
+              </w:rPr>
+              <w:t xml:space="preserve"> </w:t>
             </w:r>
           </w:p>
         </w:tc>
@@ -1719,6 +1839,17 @@
               </w:rPr>
               <w:t>Ȝ</w:t>
             </w:r>
+            <w:r>
+              <w:rPr>
+                <w:rFonts w:ascii="Colobro" w:hAnsi="Colobro" w:cs="Colobro"/>
+                <w:b/>
+                <w:bCs/>
+                <w:noProof/>
+                <w:sz w:val="72"/>
+                <w:szCs w:val="72"/>
+              </w:rPr>
+              <w:t xml:space="preserve"> </w:t>
+            </w:r>
           </w:p>
         </w:tc>
         <w:tc>
@@ -1760,6 +1891,16 @@
               </w:rPr>
               <w:t>H</w:t>
             </w:r>
+            <w:r>
+              <w:rPr>
+                <w:b/>
+                <w:bCs/>
+                <w:noProof/>
+                <w:sz w:val="72"/>
+                <w:szCs w:val="72"/>
+              </w:rPr>
+              <w:t xml:space="preserve"> </w:t>
+            </w:r>
           </w:p>
         </w:tc>
         <w:tc>
@@ -1800,6 +1941,16 @@
               </w:rPr>
               <w:t>Ƕ</w:t>
             </w:r>
+            <w:r>
+              <w:rPr>
+                <w:b/>
+                <w:bCs/>
+                <w:noProof/>
+                <w:sz w:val="72"/>
+                <w:szCs w:val="72"/>
+              </w:rPr>
+              <w:t xml:space="preserve"> </w:t>
+            </w:r>
           </w:p>
         </w:tc>
         <w:tc>
@@ -1840,6 +1991,16 @@
               </w:rPr>
               <w:t>I</w:t>
             </w:r>
+            <w:r>
+              <w:rPr>
+                <w:b/>
+                <w:bCs/>
+                <w:noProof/>
+                <w:sz w:val="72"/>
+                <w:szCs w:val="72"/>
+              </w:rPr>
+              <w:t xml:space="preserve"> </w:t>
+            </w:r>
           </w:p>
         </w:tc>
         <w:tc>
@@ -1880,6 +2041,16 @@
               </w:rPr>
               <w:t>J</w:t>
             </w:r>
+            <w:r>
+              <w:rPr>
+                <w:b/>
+                <w:bCs/>
+                <w:noProof/>
+                <w:sz w:val="72"/>
+                <w:szCs w:val="72"/>
+              </w:rPr>
+              <w:t xml:space="preserve"> </w:t>
+            </w:r>
           </w:p>
         </w:tc>
         <w:tc>
@@ -1919,6 +2090,16 @@
                 <w:szCs w:val="72"/>
               </w:rPr>
               <w:t>K</w:t>
+            </w:r>
+            <w:r>
+              <w:rPr>
+                <w:b/>
+                <w:bCs/>
+                <w:noProof/>
+                <w:sz w:val="72"/>
+                <w:szCs w:val="72"/>
+              </w:rPr>
+              <w:t xml:space="preserve"> </w:t>
             </w:r>
           </w:p>
         </w:tc>
@@ -2041,7 +2222,7 @@
                 <w:sz w:val="36"/>
                 <w:szCs w:val="36"/>
               </w:rPr>
-              <w:t>  </w:t>
+              <w:t> </w:t>
             </w:r>
           </w:p>
         </w:tc>
@@ -2599,6 +2780,16 @@
               </w:rPr>
               <w:t>Ʞ</w:t>
             </w:r>
+            <w:r>
+              <w:rPr>
+                <w:b/>
+                <w:bCs/>
+                <w:noProof/>
+                <w:sz w:val="72"/>
+                <w:szCs w:val="72"/>
+              </w:rPr>
+              <w:t xml:space="preserve"> </w:t>
+            </w:r>
           </w:p>
         </w:tc>
         <w:tc>
@@ -2639,6 +2830,16 @@
               </w:rPr>
               <w:t>L</w:t>
             </w:r>
+            <w:r>
+              <w:rPr>
+                <w:b/>
+                <w:bCs/>
+                <w:noProof/>
+                <w:sz w:val="72"/>
+                <w:szCs w:val="72"/>
+              </w:rPr>
+              <w:t xml:space="preserve"> </w:t>
+            </w:r>
           </w:p>
         </w:tc>
         <w:tc>
@@ -2679,6 +2880,16 @@
               </w:rPr>
               <w:t>M</w:t>
             </w:r>
+            <w:r>
+              <w:rPr>
+                <w:b/>
+                <w:bCs/>
+                <w:noProof/>
+                <w:sz w:val="72"/>
+                <w:szCs w:val="72"/>
+              </w:rPr>
+              <w:t xml:space="preserve"> </w:t>
+            </w:r>
           </w:p>
         </w:tc>
         <w:tc>
@@ -2719,6 +2930,16 @@
               </w:rPr>
               <w:t>N</w:t>
             </w:r>
+            <w:r>
+              <w:rPr>
+                <w:b/>
+                <w:bCs/>
+                <w:noProof/>
+                <w:sz w:val="72"/>
+                <w:szCs w:val="72"/>
+              </w:rPr>
+              <w:t xml:space="preserve"> </w:t>
+            </w:r>
           </w:p>
         </w:tc>
         <w:tc>
@@ -2759,6 +2980,16 @@
               </w:rPr>
               <w:t>И</w:t>
             </w:r>
+            <w:r>
+              <w:rPr>
+                <w:b/>
+                <w:bCs/>
+                <w:noProof/>
+                <w:sz w:val="72"/>
+                <w:szCs w:val="72"/>
+              </w:rPr>
+              <w:t xml:space="preserve"> </w:t>
+            </w:r>
           </w:p>
         </w:tc>
         <w:tc>
@@ -2798,6 +3029,16 @@
                 <w:szCs w:val="72"/>
               </w:rPr>
               <w:t>Ŋ</w:t>
+            </w:r>
+            <w:r>
+              <w:rPr>
+                <w:b/>
+                <w:bCs/>
+                <w:noProof/>
+                <w:sz w:val="72"/>
+                <w:szCs w:val="72"/>
+              </w:rPr>
+              <w:t xml:space="preserve"> </w:t>
             </w:r>
           </w:p>
         </w:tc>
@@ -3136,15 +3377,7 @@
                 <w:sz w:val="36"/>
                 <w:szCs w:val="36"/>
               </w:rPr>
-              <w:t xml:space="preserve"> </w:t>
-            </w:r>
-            <w:r>
-              <w:rPr>
-                <w:noProof/>
-                <w:sz w:val="36"/>
-                <w:szCs w:val="36"/>
-              </w:rPr>
-              <w:t>ɲ</w:t>
+              <w:t xml:space="preserve"> ɲ</w:t>
             </w:r>
             <w:r>
               <w:rPr>
@@ -3355,6 +3588,16 @@
               </w:rPr>
               <w:t>O</w:t>
             </w:r>
+            <w:r>
+              <w:rPr>
+                <w:b/>
+                <w:bCs/>
+                <w:noProof/>
+                <w:sz w:val="72"/>
+                <w:szCs w:val="72"/>
+              </w:rPr>
+              <w:t xml:space="preserve"> </w:t>
+            </w:r>
           </w:p>
         </w:tc>
         <w:tc>
@@ -3395,6 +3638,16 @@
               </w:rPr>
               <w:t>Œ</w:t>
             </w:r>
+            <w:r>
+              <w:rPr>
+                <w:b/>
+                <w:bCs/>
+                <w:noProof/>
+                <w:sz w:val="72"/>
+                <w:szCs w:val="72"/>
+              </w:rPr>
+              <w:t xml:space="preserve"> </w:t>
+            </w:r>
           </w:p>
         </w:tc>
         <w:tc>
@@ -3435,6 +3688,16 @@
               </w:rPr>
               <w:t>P</w:t>
             </w:r>
+            <w:r>
+              <w:rPr>
+                <w:b/>
+                <w:bCs/>
+                <w:noProof/>
+                <w:sz w:val="72"/>
+                <w:szCs w:val="72"/>
+              </w:rPr>
+              <w:t xml:space="preserve"> </w:t>
+            </w:r>
           </w:p>
         </w:tc>
         <w:tc>
@@ -3475,6 +3738,16 @@
               </w:rPr>
               <w:t>Q</w:t>
             </w:r>
+            <w:r>
+              <w:rPr>
+                <w:b/>
+                <w:bCs/>
+                <w:noProof/>
+                <w:sz w:val="72"/>
+                <w:szCs w:val="72"/>
+              </w:rPr>
+              <w:t xml:space="preserve"> </w:t>
+            </w:r>
           </w:p>
         </w:tc>
         <w:tc>
@@ -3515,6 +3788,16 @@
               </w:rPr>
               <w:t>R</w:t>
             </w:r>
+            <w:r>
+              <w:rPr>
+                <w:b/>
+                <w:bCs/>
+                <w:noProof/>
+                <w:sz w:val="72"/>
+                <w:szCs w:val="72"/>
+              </w:rPr>
+              <w:t xml:space="preserve"> </w:t>
+            </w:r>
           </w:p>
         </w:tc>
         <w:tc>
@@ -3554,6 +3837,16 @@
                 <w:szCs w:val="72"/>
               </w:rPr>
               <w:t>S</w:t>
+            </w:r>
+            <w:r>
+              <w:rPr>
+                <w:b/>
+                <w:bCs/>
+                <w:noProof/>
+                <w:sz w:val="72"/>
+                <w:szCs w:val="72"/>
+              </w:rPr>
+              <w:t xml:space="preserve"> </w:t>
             </w:r>
           </w:p>
         </w:tc>
@@ -3608,33 +3901,49 @@
               <w:jc w:val="center"/>
               <w:rPr>
                 <w:noProof/>
-                <w:sz w:val="32"/>
-                <w:szCs w:val="32"/>
+                <w:sz w:val="30"/>
+                <w:szCs w:val="30"/>
               </w:rPr>
             </w:pPr>
             <w:r>
               <w:rPr>
                 <w:noProof/>
                 <w:color w:val="BFBFBF" w:themeColor="background1" w:themeShade="BF"/>
-                <w:sz w:val="32"/>
-                <w:szCs w:val="32"/>
+                <w:sz w:val="30"/>
+                <w:szCs w:val="30"/>
               </w:rPr>
               <w:t>/</w:t>
             </w:r>
             <w:r>
               <w:rPr>
                 <w:noProof/>
-                <w:sz w:val="32"/>
-                <w:szCs w:val="32"/>
-              </w:rPr>
-              <w:t>ɔ əw ʊ ɪ oː ʌ</w:t>
+                <w:sz w:val="30"/>
+                <w:szCs w:val="30"/>
+              </w:rPr>
+              <w:t xml:space="preserve">ɔ əw ʊ ɪ </w:t>
+            </w:r>
+            <w:r>
+              <w:rPr>
+                <w:noProof/>
+                <w:sz w:val="30"/>
+                <w:szCs w:val="30"/>
+              </w:rPr>
+              <w:t xml:space="preserve"> </w:t>
+            </w:r>
+            <w:r>
+              <w:rPr>
+                <w:noProof/>
+                <w:sz w:val="30"/>
+                <w:szCs w:val="30"/>
+              </w:rPr>
+              <w:t>oː ʌ</w:t>
             </w:r>
             <w:r>
               <w:rPr>
                 <w:noProof/>
                 <w:color w:val="BFBFBF" w:themeColor="background1" w:themeShade="BF"/>
-                <w:sz w:val="32"/>
-                <w:szCs w:val="32"/>
+                <w:sz w:val="30"/>
+                <w:szCs w:val="30"/>
               </w:rPr>
               <w:t>/</w:t>
             </w:r>
@@ -3714,7 +4023,15 @@
                 <w:sz w:val="36"/>
                 <w:szCs w:val="36"/>
               </w:rPr>
-              <w:t>y y:</w:t>
+              <w:t>y y</w:t>
+            </w:r>
+            <w:r>
+              <w:rPr>
+                <w:noProof/>
+                <w:sz w:val="36"/>
+                <w:szCs w:val="36"/>
+              </w:rPr>
+              <w:t>ː</w:t>
             </w:r>
             <w:r>
               <w:rPr>
@@ -4151,6 +4468,16 @@
               </w:rPr>
               <w:t>Ʃ</w:t>
             </w:r>
+            <w:r>
+              <w:rPr>
+                <w:b/>
+                <w:bCs/>
+                <w:noProof/>
+                <w:sz w:val="72"/>
+                <w:szCs w:val="72"/>
+              </w:rPr>
+              <w:t xml:space="preserve"> </w:t>
+            </w:r>
           </w:p>
         </w:tc>
         <w:tc>
@@ -4191,6 +4518,16 @@
               </w:rPr>
               <w:t>T</w:t>
             </w:r>
+            <w:r>
+              <w:rPr>
+                <w:b/>
+                <w:bCs/>
+                <w:noProof/>
+                <w:sz w:val="72"/>
+                <w:szCs w:val="72"/>
+              </w:rPr>
+              <w:t xml:space="preserve"> </w:t>
+            </w:r>
           </w:p>
         </w:tc>
         <w:tc>
@@ -4231,6 +4568,16 @@
               </w:rPr>
               <w:t>Ч</w:t>
             </w:r>
+            <w:r>
+              <w:rPr>
+                <w:b/>
+                <w:bCs/>
+                <w:noProof/>
+                <w:sz w:val="72"/>
+                <w:szCs w:val="72"/>
+              </w:rPr>
+              <w:t xml:space="preserve"> </w:t>
+            </w:r>
           </w:p>
         </w:tc>
         <w:tc>
@@ -4270,6 +4617,16 @@
                 <w:szCs w:val="72"/>
               </w:rPr>
               <w:t>U</w:t>
+            </w:r>
+            <w:r>
+              <w:rPr>
+                <w:b/>
+                <w:bCs/>
+                <w:noProof/>
+                <w:sz w:val="72"/>
+                <w:szCs w:val="72"/>
+              </w:rPr>
+              <w:t xml:space="preserve"> </w:t>
             </w:r>
           </w:p>
         </w:tc>
@@ -4361,16 +4718,7 @@
                                       <w:sz w:val="36"/>
                                       <w:szCs w:val="36"/>
                                     </w:rPr>
-                                    <w:t xml:space="preserve">  </w:t>
-                                  </w:r>
-                                  <w:r>
-                                    <w:rPr>
-                                      <w:b/>
-                                      <w:bCs/>
-                                      <w:sz w:val="36"/>
-                                      <w:szCs w:val="36"/>
-                                    </w:rPr>
-                                    <w:t>̄</w:t>
+                                    <w:t xml:space="preserve">  ̄</w:t>
                                   </w:r>
                                   <w:r>
                                     <w:rPr>
@@ -4627,6 +4975,17 @@
               </w:rPr>
               <w:t>Ȣ</w:t>
             </w:r>
+            <w:r>
+              <w:rPr>
+                <w:rFonts w:ascii="Colobro" w:hAnsi="Colobro" w:cs="Colobro"/>
+                <w:b/>
+                <w:bCs/>
+                <w:noProof/>
+                <w:sz w:val="72"/>
+                <w:szCs w:val="72"/>
+              </w:rPr>
+              <w:t xml:space="preserve"> </w:t>
+            </w:r>
           </w:p>
         </w:tc>
         <w:tc>
@@ -4666,6 +5025,16 @@
                 <w:szCs w:val="72"/>
               </w:rPr>
               <w:t>V</w:t>
+            </w:r>
+            <w:r>
+              <w:rPr>
+                <w:b/>
+                <w:bCs/>
+                <w:noProof/>
+                <w:sz w:val="72"/>
+                <w:szCs w:val="72"/>
+              </w:rPr>
+              <w:t xml:space="preserve"> </w:t>
             </w:r>
           </w:p>
         </w:tc>
@@ -4991,32 +5360,48 @@
               <w:jc w:val="center"/>
               <w:rPr>
                 <w:noProof/>
-                <w:sz w:val="36"/>
-                <w:szCs w:val="36"/>
+                <w:sz w:val="34"/>
+                <w:szCs w:val="34"/>
               </w:rPr>
             </w:pPr>
             <w:r>
               <w:rPr>
                 <w:noProof/>
                 <w:color w:val="BFBFBF" w:themeColor="background1" w:themeShade="BF"/>
-                <w:sz w:val="36"/>
-                <w:szCs w:val="36"/>
+                <w:sz w:val="34"/>
+                <w:szCs w:val="34"/>
               </w:rPr>
               <w:t>/</w:t>
             </w:r>
             <w:r>
               <w:rPr>
                 <w:noProof/>
-                <w:sz w:val="36"/>
-                <w:szCs w:val="36"/>
-              </w:rPr>
-              <w:t>ʌ ju</w:t>
-            </w:r>
-            <w:r>
-              <w:rPr>
-                <w:noProof/>
-                <w:sz w:val="36"/>
-                <w:szCs w:val="36"/>
+                <w:sz w:val="34"/>
+                <w:szCs w:val="34"/>
+              </w:rPr>
+              <w:t xml:space="preserve">ʌ </w:t>
+            </w:r>
+            <w:r>
+              <w:rPr>
+                <w:noProof/>
+                <w:sz w:val="34"/>
+                <w:szCs w:val="34"/>
+              </w:rPr>
+              <w:t xml:space="preserve"> </w:t>
+            </w:r>
+            <w:r>
+              <w:rPr>
+                <w:noProof/>
+                <w:sz w:val="34"/>
+                <w:szCs w:val="34"/>
+              </w:rPr>
+              <w:t>ju</w:t>
+            </w:r>
+            <w:r>
+              <w:rPr>
+                <w:noProof/>
+                <w:sz w:val="34"/>
+                <w:szCs w:val="34"/>
                 <w:vertAlign w:val="superscript"/>
               </w:rPr>
               <w:t>w</w:t>
@@ -5024,40 +5409,40 @@
             <w:r>
               <w:rPr>
                 <w:noProof/>
-                <w:sz w:val="36"/>
-                <w:szCs w:val="36"/>
+                <w:sz w:val="34"/>
+                <w:szCs w:val="34"/>
               </w:rPr>
               <w:t xml:space="preserve"> ʊ </w:t>
             </w:r>
             <w:r>
               <w:rPr>
                 <w:noProof/>
-                <w:sz w:val="36"/>
-                <w:szCs w:val="36"/>
+                <w:sz w:val="34"/>
+                <w:szCs w:val="34"/>
               </w:rPr>
               <w:t xml:space="preserve"> </w:t>
             </w:r>
             <w:r>
               <w:rPr>
                 <w:noProof/>
-                <w:sz w:val="36"/>
-                <w:szCs w:val="36"/>
+                <w:sz w:val="34"/>
+                <w:szCs w:val="34"/>
               </w:rPr>
               <w:t xml:space="preserve">ɪ </w:t>
             </w:r>
             <w:r>
               <w:rPr>
                 <w:noProof/>
-                <w:sz w:val="36"/>
-                <w:szCs w:val="36"/>
+                <w:sz w:val="34"/>
+                <w:szCs w:val="34"/>
               </w:rPr>
               <w:t xml:space="preserve"> </w:t>
             </w:r>
             <w:r>
               <w:rPr>
                 <w:noProof/>
-                <w:sz w:val="36"/>
-                <w:szCs w:val="36"/>
+                <w:sz w:val="34"/>
+                <w:szCs w:val="34"/>
               </w:rPr>
               <w:t>ʌ</w:t>
             </w:r>
@@ -5065,8 +5450,8 @@
               <w:rPr>
                 <w:noProof/>
                 <w:color w:val="BFBFBF" w:themeColor="background1" w:themeShade="BF"/>
-                <w:sz w:val="36"/>
-                <w:szCs w:val="36"/>
+                <w:sz w:val="34"/>
+                <w:szCs w:val="34"/>
               </w:rPr>
               <w:t>/</w:t>
             </w:r>
@@ -5358,6 +5743,16 @@
               </w:rPr>
               <w:t>W</w:t>
             </w:r>
+            <w:r>
+              <w:rPr>
+                <w:b/>
+                <w:bCs/>
+                <w:noProof/>
+                <w:sz w:val="72"/>
+                <w:szCs w:val="72"/>
+              </w:rPr>
+              <w:t xml:space="preserve"> </w:t>
+            </w:r>
           </w:p>
         </w:tc>
         <w:tc>
@@ -5399,13 +5794,13 @@
               <mc:AlternateContent>
                 <mc:Choice Requires="wps">
                   <w:drawing>
-                    <wp:anchor distT="45720" distB="45720" distL="114300" distR="114300" simplePos="0" relativeHeight="251665408" behindDoc="0" locked="0" layoutInCell="1" allowOverlap="1" wp14:anchorId="368A4398" wp14:editId="48EC35E0">
+                    <wp:anchor distT="45720" distB="45720" distL="114300" distR="114300" simplePos="0" relativeHeight="251665408" behindDoc="0" locked="0" layoutInCell="1" allowOverlap="1" wp14:anchorId="368A4398" wp14:editId="7D43AA3E">
                       <wp:simplePos x="0" y="0"/>
                       <wp:positionH relativeFrom="column">
-                        <wp:posOffset>505460</wp:posOffset>
+                        <wp:posOffset>504825</wp:posOffset>
                       </wp:positionH>
                       <wp:positionV relativeFrom="paragraph">
-                        <wp:posOffset>597179</wp:posOffset>
+                        <wp:posOffset>591876</wp:posOffset>
                       </wp:positionV>
                       <wp:extent cx="1235710" cy="345440"/>
                       <wp:effectExtent l="0" t="0" r="0" b="0"/>
@@ -5468,7 +5863,11 @@
                 </mc:Choice>
                 <mc:Fallback>
                   <w:pict>
-                    <v:shape w14:anchorId="368A4398" id="_x0000_s1028" type="#_x0000_t202" style="position:absolute;left:0;text-align:left;margin-left:39.8pt;margin-top:47pt;width:97.3pt;height:27.2pt;z-index:251665408;visibility:visible;mso-wrap-style:none;mso-width-percent:0;mso-height-percent:0;mso-wrap-distance-left:9pt;mso-wrap-distance-top:3.6pt;mso-wrap-distance-right:9pt;mso-wrap-distance-bottom:3.6pt;mso-position-horizontal:absolute;mso-position-horizontal-relative:text;mso-position-vertical:absolute;mso-position-vertical-relative:text;mso-width-percent:0;mso-height-percent:0;mso-width-relative:margin;mso-height-relative:margin;v-text-anchor:top" o:gfxdata="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" filled="f" stroked="f">
+                    <v:shapetype w14:anchorId="368A4398" id="_x0000_t202" coordsize="21600,21600" o:spt="202" path="m,l,21600r21600,l21600,xe">
+                      <v:stroke joinstyle="miter"/>
+                      <v:path gradientshapeok="t" o:connecttype="rect"/>
+                    </v:shapetype>
+                    <v:shape id="_x0000_s1028" type="#_x0000_t202" style="position:absolute;left:0;text-align:left;margin-left:39.75pt;margin-top:46.6pt;width:97.3pt;height:27.2pt;z-index:251665408;visibility:visible;mso-wrap-style:none;mso-width-percent:0;mso-height-percent:0;mso-wrap-distance-left:9pt;mso-wrap-distance-top:3.6pt;mso-wrap-distance-right:9pt;mso-wrap-distance-bottom:3.6pt;mso-position-horizontal:absolute;mso-position-horizontal-relative:text;mso-position-vertical:absolute;mso-position-vertical-relative:text;mso-width-percent:0;mso-height-percent:0;mso-width-relative:margin;mso-height-relative:margin;v-text-anchor:top" o:gfxdata="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" filled="f" stroked="f">
                       <v:textbox>
                         <w:txbxContent>
                           <w:p>
@@ -5499,6 +5898,16 @@
               </w:rPr>
               <w:t>Ꝏ</w:t>
             </w:r>
+            <w:r>
+              <w:rPr>
+                <w:b/>
+                <w:bCs/>
+                <w:noProof/>
+                <w:sz w:val="72"/>
+                <w:szCs w:val="72"/>
+              </w:rPr>
+              <w:t xml:space="preserve"> </w:t>
+            </w:r>
           </w:p>
         </w:tc>
         <w:tc>
@@ -5539,6 +5948,16 @@
               </w:rPr>
               <w:t>X</w:t>
             </w:r>
+            <w:r>
+              <w:rPr>
+                <w:b/>
+                <w:bCs/>
+                <w:noProof/>
+                <w:sz w:val="72"/>
+                <w:szCs w:val="72"/>
+              </w:rPr>
+              <w:t xml:space="preserve"> </w:t>
+            </w:r>
           </w:p>
         </w:tc>
         <w:tc>
@@ -5579,6 +5998,16 @@
               </w:rPr>
               <w:t>Y</w:t>
             </w:r>
+            <w:r>
+              <w:rPr>
+                <w:b/>
+                <w:bCs/>
+                <w:noProof/>
+                <w:sz w:val="72"/>
+                <w:szCs w:val="72"/>
+              </w:rPr>
+              <w:t xml:space="preserve"> </w:t>
+            </w:r>
           </w:p>
         </w:tc>
         <w:tc>
@@ -5619,6 +6048,16 @@
               </w:rPr>
               <w:t>Z</w:t>
             </w:r>
+            <w:r>
+              <w:rPr>
+                <w:b/>
+                <w:bCs/>
+                <w:noProof/>
+                <w:sz w:val="72"/>
+                <w:szCs w:val="72"/>
+              </w:rPr>
+              <w:t xml:space="preserve"> </w:t>
+            </w:r>
           </w:p>
         </w:tc>
         <w:tc>
@@ -5640,11 +6079,54 @@
           </w:tcPr>
           <w:p>
             <w:pPr>
-              <w:jc w:val="center"/>
-              <w:rPr>
-                <w:b/>
-                <w:bCs/>
-                <w:noProof/>
+              <w:tabs>
+                <w:tab w:val="left" w:pos="338"/>
+                <w:tab w:val="left" w:pos="1089"/>
+              </w:tabs>
+              <w:rPr>
+                <w:b/>
+                <w:bCs/>
+                <w:noProof/>
+                <w:sz w:val="72"/>
+                <w:szCs w:val="72"/>
+              </w:rPr>
+            </w:pPr>
+            <w:r>
+              <w:rPr>
+                <w:b/>
+                <w:bCs/>
+                <w:noProof/>
+                <w:sz w:val="72"/>
+                <w:szCs w:val="72"/>
+              </w:rPr>
+              <w:tab/>
+            </w:r>
+            <w:r>
+              <w:rPr>
+                <w:b/>
+                <w:bCs/>
+                <w:noProof/>
+                <w:sz w:val="72"/>
+                <w:szCs w:val="72"/>
+              </w:rPr>
+              <w:tab/>
+            </w:r>
+          </w:p>
+          <w:p>
+            <w:pPr>
+              <w:rPr>
+                <w:b/>
+                <w:bCs/>
+                <w:noProof/>
+                <w:sz w:val="72"/>
+                <w:szCs w:val="72"/>
+              </w:rPr>
+            </w:pPr>
+          </w:p>
+          <w:p>
+            <w:pPr>
+              <w:jc w:val="center"/>
+              <w:rPr>
                 <w:sz w:val="72"/>
                 <w:szCs w:val="72"/>
               </w:rPr>
@@ -5815,7 +6297,31 @@
                 <w:sz w:val="36"/>
                 <w:szCs w:val="36"/>
               </w:rPr>
-              <w:t xml:space="preserve"> ʊ ʌ</w:t>
+              <w:t xml:space="preserve">  </w:t>
+            </w:r>
+            <w:r>
+              <w:rPr>
+                <w:noProof/>
+                <w:sz w:val="36"/>
+                <w:szCs w:val="36"/>
+              </w:rPr>
+              <w:t>ʊ</w:t>
+            </w:r>
+            <w:r>
+              <w:rPr>
+                <w:noProof/>
+                <w:sz w:val="36"/>
+                <w:szCs w:val="36"/>
+              </w:rPr>
+              <w:t xml:space="preserve">   </w:t>
+            </w:r>
+            <w:r>
+              <w:rPr>
+                <w:noProof/>
+                <w:sz w:val="36"/>
+                <w:szCs w:val="36"/>
+              </w:rPr>
+              <w:t xml:space="preserve"> ʌ</w:t>
             </w:r>
             <w:r>
               <w:rPr>
@@ -6081,6 +6587,14 @@
                 <w:b/>
                 <w:bCs/>
                 <w:noProof/>
+                <w:sz w:val="36"/>
+                <w:szCs w:val="36"/>
+              </w:rPr>
+            </w:pPr>
+          </w:p>
+          <w:p>
+            <w:pPr>
+              <w:rPr>
                 <w:sz w:val="36"/>
                 <w:szCs w:val="36"/>
               </w:rPr>
@@ -6093,17 +6607,235 @@
       <w:pPr>
         <w:rPr>
           <w:noProof/>
+          <w:sz w:val="2"/>
+          <w:szCs w:val="2"/>
         </w:rPr>
       </w:pPr>
     </w:p>
     <w:sectPr>
+      <w:footerReference w:type="default" r:id="rId7"/>
       <w:pgSz w:w="11906" w:h="16838"/>
-      <w:pgMar w:top="284" w:right="720" w:bottom="142" w:left="720" w:header="708" w:footer="708" w:gutter="0"/>
+      <w:pgMar w:top="284" w:right="720" w:bottom="0" w:left="720" w:header="708" w:footer="105" w:gutter="0"/>
       <w:cols w:space="708"/>
       <w:docGrid w:linePitch="360"/>
     </w:sectPr>
   </w:body>
 </w:document>
+</file>
+
+<file path=word/endnotes.xml><?xml version="1.0" encoding="utf-8"?>
+<w:endnotes xmlns:wpc="http://schemas.microsoft.com/office/word/2010/wordprocessingCanvas" xmlns:cx="http://schemas.microsoft.com/office/drawing/2014/chartex" xmlns:cx1="http://schemas.microsoft.com/office/drawing/2015/9/8/chartex" xmlns:cx2="http://schemas.microsoft.com/office/drawing/2015/10/21/chartex" xmlns:cx3="http://schemas.microsoft.com/office/drawing/2016/5/9/chartex" xmlns:cx4="http://schemas.microsoft.com/office/drawing/2016/5/10/chartex" xmlns:cx5="http://schemas.microsoft.com/office/drawing/2016/5/11/chartex" xmlns:cx6="http://schemas.microsoft.com/office/drawing/2016/5/12/chartex" xmlns:cx7="http://schemas.microsoft.com/office/drawing/2016/5/13/chartex" xmlns:cx8="http://schemas.microsoft.com/office/drawing/2016/5/14/chartex" xmlns:mc="http://schemas.openxmlformats.org/markup-compatibility/2006" xmlns:aink="http://schemas.microsoft.com/office/drawing/2016/ink" xmlns:am3d="http://schemas.microsoft.com/office/drawing/2017/model3d" xmlns:o="urn:schemas-microsoft-com:office:office" xmlns:oel="http://schemas.microsoft.com/office/2019/extlst" xmlns:r="http://schemas.openxmlformats.org/officeDocument/2006/relationships" xmlns:m="http://schemas.openxmlformats.org/officeDocument/2006/math" xmlns:v="urn:schemas-microsoft-com:vml" xmlns:wp14="http://schemas.microsoft.com/office/word/2010/wordprocessingDrawing" xmlns:wp="http://schemas.openxmlformats.org/drawingml/2006/wordprocessingDrawing" xmlns:w10="urn:schemas-microsoft-com:office:word" xmlns:w="http://schemas.openxmlformats.org/wordprocessingml/2006/main" xmlns:w14="http://schemas.microsoft.com/office/word/2010/wordml" xmlns:w15="http://schemas.microsoft.com/office/word/2012/wordml" xmlns:w16cex="http://schemas.microsoft.com/office/word/2018/wordml/cex" xmlns:w16cid="http://schemas.microsoft.com/office/word/2016/wordml/cid" xmlns:w16="http://schemas.microsoft.com/office/word/2018/wordml" xmlns:w16sdtdh="http://schemas.microsoft.com/office/word/2020/wordml/sdtdatahash" xmlns:w16se="http://schemas.microsoft.com/office/word/2015/wordml/symex" xmlns:wpg="http://schemas.microsoft.com/office/word/2010/wordprocessingGroup" xmlns:wpi="http://schemas.microsoft.com/office/word/2010/wordprocessingInk" xmlns:wne="http://schemas.microsoft.com/office/word/2006/wordml" xmlns:wps="http://schemas.microsoft.com/office/word/2010/wordprocessingShape" mc:Ignorable="w14 w15 w16se w16cid w16 w16cex w16sdtdh wp14">
+  <w:endnote w:type="separator" w:id="-1">
+    <w:p>
+      <w:pPr>
+        <w:spacing w:after="0" w:line="240" w:lineRule="auto"/>
+      </w:pPr>
+      <w:r>
+        <w:separator/>
+      </w:r>
+    </w:p>
+  </w:endnote>
+  <w:endnote w:type="continuationSeparator" w:id="0">
+    <w:p>
+      <w:pPr>
+        <w:spacing w:after="0" w:line="240" w:lineRule="auto"/>
+      </w:pPr>
+      <w:r>
+        <w:continuationSeparator/>
+      </w:r>
+    </w:p>
+  </w:endnote>
+</w:endnotes>
+</file>
+
+<file path=word/footer1.xml><?xml version="1.0" encoding="utf-8"?>
+<w:ftr xmlns:wpc="http://schemas.microsoft.com/office/word/2010/wordprocessingCanvas" xmlns:cx="http://schemas.microsoft.com/office/drawing/2014/chartex" xmlns:cx1="http://schemas.microsoft.com/office/drawing/2015/9/8/chartex" xmlns:cx2="http://schemas.microsoft.com/office/drawing/2015/10/21/chartex" xmlns:cx3="http://schemas.microsoft.com/office/drawing/2016/5/9/chartex" xmlns:cx4="http://schemas.microsoft.com/office/drawing/2016/5/10/chartex" xmlns:cx5="http://schemas.microsoft.com/office/drawing/2016/5/11/chartex" xmlns:cx6="http://schemas.microsoft.com/office/drawing/2016/5/12/chartex" xmlns:cx7="http://schemas.microsoft.com/office/drawing/2016/5/13/chartex" xmlns:cx8="http://schemas.microsoft.com/office/drawing/2016/5/14/chartex" xmlns:mc="http://schemas.openxmlformats.org/markup-compatibility/2006" xmlns:aink="http://schemas.microsoft.com/office/drawing/2016/ink" xmlns:am3d="http://schemas.microsoft.com/office/drawing/2017/model3d" xmlns:o="urn:schemas-microsoft-com:office:office" xmlns:oel="http://schemas.microsoft.com/office/2019/extlst" xmlns:r="http://schemas.openxmlformats.org/officeDocument/2006/relationships" xmlns:m="http://schemas.openxmlformats.org/officeDocument/2006/math" xmlns:v="urn:schemas-microsoft-com:vml" xmlns:wp14="http://schemas.microsoft.com/office/word/2010/wordprocessingDrawing" xmlns:wp="http://schemas.openxmlformats.org/drawingml/2006/wordprocessingDrawing" xmlns:w10="urn:schemas-microsoft-com:office:word" xmlns:w="http://schemas.openxmlformats.org/wordprocessingml/2006/main" xmlns:w14="http://schemas.microsoft.com/office/word/2010/wordml" xmlns:w15="http://schemas.microsoft.com/office/word/2012/wordml" xmlns:w16cex="http://schemas.microsoft.com/office/word/2018/wordml/cex" xmlns:w16cid="http://schemas.microsoft.com/office/word/2016/wordml/cid" xmlns:w16="http://schemas.microsoft.com/office/word/2018/wordml" xmlns:w16sdtdh="http://schemas.microsoft.com/office/word/2020/wordml/sdtdatahash" xmlns:w16se="http://schemas.microsoft.com/office/word/2015/wordml/symex" xmlns:wpg="http://schemas.microsoft.com/office/word/2010/wordprocessingGroup" xmlns:wpi="http://schemas.microsoft.com/office/word/2010/wordprocessingInk" xmlns:wne="http://schemas.microsoft.com/office/word/2006/wordml" xmlns:wps="http://schemas.microsoft.com/office/word/2010/wordprocessingShape" mc:Ignorable="w14 w15 w16se w16cid w16 w16cex w16sdtdh wp14">
+  <w:p>
+    <w:pPr>
+      <w:pStyle w:val="Footer"/>
+    </w:pPr>
+    <w:r>
+      <w:rPr>
+        <w:b/>
+        <w:bCs/>
+        <w:noProof/>
+        <w:sz w:val="72"/>
+        <w:szCs w:val="72"/>
+      </w:rPr>
+      <mc:AlternateContent>
+        <mc:Choice Requires="wps">
+          <w:drawing>
+            <wp:anchor distT="45720" distB="45720" distL="114300" distR="114300" simplePos="0" relativeHeight="251659264" behindDoc="0" locked="0" layoutInCell="1" allowOverlap="1" wp14:anchorId="6ECC3E82" wp14:editId="29672740">
+              <wp:simplePos x="0" y="0"/>
+              <wp:positionH relativeFrom="column">
+                <wp:posOffset>5343525</wp:posOffset>
+              </wp:positionH>
+              <wp:positionV relativeFrom="page">
+                <wp:posOffset>10287000</wp:posOffset>
+              </wp:positionV>
+              <wp:extent cx="1477010" cy="309880"/>
+              <wp:effectExtent l="0" t="0" r="27940" b="13970"/>
+              <wp:wrapNone/>
+              <wp:docPr id="2" name="Text Box 2"/>
+              <wp:cNvGraphicFramePr>
+                <a:graphicFrameLocks xmlns:a="http://schemas.openxmlformats.org/drawingml/2006/main"/>
+              </wp:cNvGraphicFramePr>
+              <a:graphic xmlns:a="http://schemas.openxmlformats.org/drawingml/2006/main">
+                <a:graphicData uri="http://schemas.microsoft.com/office/word/2010/wordprocessingShape">
+                  <wps:wsp>
+                    <wps:cNvSpPr txBox="1">
+                      <a:spLocks noChangeArrowheads="1"/>
+                    </wps:cNvSpPr>
+                    <wps:spPr bwMode="auto">
+                      <a:xfrm>
+                        <a:off x="0" y="0"/>
+                        <a:ext cx="1477010" cy="309880"/>
+                      </a:xfrm>
+                      <a:prstGeom prst="rect">
+                        <a:avLst/>
+                      </a:prstGeom>
+                      <a:solidFill>
+                        <a:srgbClr val="FFFFFF"/>
+                      </a:solidFill>
+                      <a:ln w="9525">
+                        <a:solidFill>
+                          <a:schemeClr val="tx2">
+                            <a:lumMod val="75000"/>
+                            <a:lumOff val="25000"/>
+                          </a:schemeClr>
+                        </a:solidFill>
+                        <a:miter lim="800000"/>
+                        <a:headEnd/>
+                        <a:tailEnd/>
+                      </a:ln>
+                    </wps:spPr>
+                    <wps:txbx>
+                      <w:txbxContent>
+                        <w:p>
+                          <w:pPr>
+                            <w:jc w:val="center"/>
+                            <w:rPr>
+                              <w:i/>
+                              <w:iCs/>
+                            </w:rPr>
+                          </w:pPr>
+                          <w:proofErr w:type="spellStart"/>
+                          <w:r>
+                            <w:rPr>
+                              <w:i/>
+                              <w:iCs/>
+                            </w:rPr>
+                            <w:t>Ph</w:t>
+                          </w:r>
+                          <w:r>
+                            <w:rPr>
+                              <w:i/>
+                              <w:iCs/>
+                            </w:rPr>
+                            <w:t>lowyd</w:t>
+                          </w:r>
+                          <w:proofErr w:type="spellEnd"/>
+                          <w:r>
+                            <w:rPr>
+                              <w:i/>
+                              <w:iCs/>
+                            </w:rPr>
+                            <w:t xml:space="preserve"> Linguistics</w:t>
+                          </w:r>
+                        </w:p>
+                      </w:txbxContent>
+                    </wps:txbx>
+                    <wps:bodyPr rot="0" vert="horz" wrap="square" lIns="91440" tIns="45720" rIns="91440" bIns="45720" anchor="t" anchorCtr="0">
+                      <a:noAutofit/>
+                    </wps:bodyPr>
+                  </wps:wsp>
+                </a:graphicData>
+              </a:graphic>
+              <wp14:sizeRelH relativeFrom="margin">
+                <wp14:pctWidth>0</wp14:pctWidth>
+              </wp14:sizeRelH>
+              <wp14:sizeRelV relativeFrom="margin">
+                <wp14:pctHeight>0</wp14:pctHeight>
+              </wp14:sizeRelV>
+            </wp:anchor>
+          </w:drawing>
+        </mc:Choice>
+        <mc:Fallback>
+          <w:pict>
+            <v:shapetype w14:anchorId="6ECC3E82" id="_x0000_t202" coordsize="21600,21600" o:spt="202" path="m,l,21600r21600,l21600,xe">
+              <v:stroke joinstyle="miter"/>
+              <v:path gradientshapeok="t" o:connecttype="rect"/>
+            </v:shapetype>
+            <v:shape id="_x0000_s1029" type="#_x0000_t202" style="position:absolute;margin-left:420.75pt;margin-top:810pt;width:116.3pt;height:24.4pt;z-index:251659264;visibility:visible;mso-wrap-style:square;mso-width-percent:0;mso-height-percent:0;mso-wrap-distance-left:9pt;mso-wrap-distance-top:3.6pt;mso-wrap-distance-right:9pt;mso-wrap-distance-bottom:3.6pt;mso-position-horizontal:absolute;mso-position-horizontal-relative:text;mso-position-vertical:absolute;mso-position-vertical-relative:page;mso-width-percent:0;mso-height-percent:0;mso-width-relative:margin;mso-height-relative:margin;v-text-anchor:top" o:gfxdata="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" strokecolor="#215e99 [2431]">
+              <v:textbox>
+                <w:txbxContent>
+                  <w:p>
+                    <w:pPr>
+                      <w:jc w:val="center"/>
+                      <w:rPr>
+                        <w:i/>
+                        <w:iCs/>
+                      </w:rPr>
+                    </w:pPr>
+                    <w:proofErr w:type="spellStart"/>
+                    <w:r>
+                      <w:rPr>
+                        <w:i/>
+                        <w:iCs/>
+                      </w:rPr>
+                      <w:t>Ph</w:t>
+                    </w:r>
+                    <w:r>
+                      <w:rPr>
+                        <w:i/>
+                        <w:iCs/>
+                      </w:rPr>
+                      <w:t>lowyd</w:t>
+                    </w:r>
+                    <w:proofErr w:type="spellEnd"/>
+                    <w:r>
+                      <w:rPr>
+                        <w:i/>
+                        <w:iCs/>
+                      </w:rPr>
+                      <w:t xml:space="preserve"> Linguistics</w:t>
+                    </w:r>
+                  </w:p>
+                </w:txbxContent>
+              </v:textbox>
+              <w10:wrap anchory="page"/>
+            </v:shape>
+          </w:pict>
+        </mc:Fallback>
+      </mc:AlternateContent>
+    </w:r>
+  </w:p>
+</w:ftr>
+</file>
+
+<file path=word/footnotes.xml><?xml version="1.0" encoding="utf-8"?>
+<w:footnotes xmlns:wpc="http://schemas.microsoft.com/office/word/2010/wordprocessingCanvas" xmlns:cx="http://schemas.microsoft.com/office/drawing/2014/chartex" xmlns:cx1="http://schemas.microsoft.com/office/drawing/2015/9/8/chartex" xmlns:cx2="http://schemas.microsoft.com/office/drawing/2015/10/21/chartex" xmlns:cx3="http://schemas.microsoft.com/office/drawing/2016/5/9/chartex" xmlns:cx4="http://schemas.microsoft.com/office/drawing/2016/5/10/chartex" xmlns:cx5="http://schemas.microsoft.com/office/drawing/2016/5/11/chartex" xmlns:cx6="http://schemas.microsoft.com/office/drawing/2016/5/12/chartex" xmlns:cx7="http://schemas.microsoft.com/office/drawing/2016/5/13/chartex" xmlns:cx8="http://schemas.microsoft.com/office/drawing/2016/5/14/chartex" xmlns:mc="http://schemas.openxmlformats.org/markup-compatibility/2006" xmlns:aink="http://schemas.microsoft.com/office/drawing/2016/ink" xmlns:am3d="http://schemas.microsoft.com/office/drawing/2017/model3d" xmlns:o="urn:schemas-microsoft-com:office:office" xmlns:oel="http://schemas.microsoft.com/office/2019/extlst" xmlns:r="http://schemas.openxmlformats.org/officeDocument/2006/relationships" xmlns:m="http://schemas.openxmlformats.org/officeDocument/2006/math" xmlns:v="urn:schemas-microsoft-com:vml" xmlns:wp14="http://schemas.microsoft.com/office/word/2010/wordprocessingDrawing" xmlns:wp="http://schemas.openxmlformats.org/drawingml/2006/wordprocessingDrawing" xmlns:w10="urn:schemas-microsoft-com:office:word" xmlns:w="http://schemas.openxmlformats.org/wordprocessingml/2006/main" xmlns:w14="http://schemas.microsoft.com/office/word/2010/wordml" xmlns:w15="http://schemas.microsoft.com/office/word/2012/wordml" xmlns:w16cex="http://schemas.microsoft.com/office/word/2018/wordml/cex" xmlns:w16cid="http://schemas.microsoft.com/office/word/2016/wordml/cid" xmlns:w16="http://schemas.microsoft.com/office/word/2018/wordml" xmlns:w16sdtdh="http://schemas.microsoft.com/office/word/2020/wordml/sdtdatahash" xmlns:w16se="http://schemas.microsoft.com/office/word/2015/wordml/symex" xmlns:wpg="http://schemas.microsoft.com/office/word/2010/wordprocessingGroup" xmlns:wpi="http://schemas.microsoft.com/office/word/2010/wordprocessingInk" xmlns:wne="http://schemas.microsoft.com/office/word/2006/wordml" xmlns:wps="http://schemas.microsoft.com/office/word/2010/wordprocessingShape" mc:Ignorable="w14 w15 w16se w16cid w16 w16cex w16sdtdh wp14">
+  <w:footnote w:type="separator" w:id="-1">
+    <w:p>
+      <w:pPr>
+        <w:spacing w:after="0" w:line="240" w:lineRule="auto"/>
+      </w:pPr>
+      <w:r>
+        <w:separator/>
+      </w:r>
+    </w:p>
+  </w:footnote>
+  <w:footnote w:type="continuationSeparator" w:id="0">
+    <w:p>
+      <w:pPr>
+        <w:spacing w:after="0" w:line="240" w:lineRule="auto"/>
+      </w:pPr>
+      <w:r>
+        <w:continuationSeparator/>
+      </w:r>
+    </w:p>
+  </w:footnote>
+</w:footnotes>
 </file>
 
 <file path=word/styles.xml><?xml version="1.0" encoding="utf-8"?>
@@ -7042,6 +7774,56 @@
       <w:rFonts w:ascii="Calibri" w:hAnsi="Calibri"/>
     </w:rPr>
   </w:style>
+  <w:style w:type="paragraph" w:styleId="Header">
+    <w:name w:val="header"/>
+    <w:basedOn w:val="Normal"/>
+    <w:link w:val="HeaderChar"/>
+    <w:uiPriority w:val="99"/>
+    <w:unhideWhenUsed/>
+    <w:rsid w:val="00B338A0"/>
+    <w:pPr>
+      <w:tabs>
+        <w:tab w:val="center" w:pos="4513"/>
+        <w:tab w:val="right" w:pos="9026"/>
+      </w:tabs>
+      <w:spacing w:after="0" w:line="240" w:lineRule="auto"/>
+    </w:pPr>
+  </w:style>
+  <w:style w:type="character" w:customStyle="1" w:styleId="HeaderChar">
+    <w:name w:val="Header Char"/>
+    <w:basedOn w:val="DefaultParagraphFont"/>
+    <w:link w:val="Header"/>
+    <w:uiPriority w:val="99"/>
+    <w:rsid w:val="00B338A0"/>
+    <w:rPr>
+      <w:rFonts w:ascii="Calibri" w:hAnsi="Calibri"/>
+    </w:rPr>
+  </w:style>
+  <w:style w:type="paragraph" w:styleId="Footer">
+    <w:name w:val="footer"/>
+    <w:basedOn w:val="Normal"/>
+    <w:link w:val="FooterChar"/>
+    <w:uiPriority w:val="99"/>
+    <w:unhideWhenUsed/>
+    <w:rsid w:val="00B338A0"/>
+    <w:pPr>
+      <w:tabs>
+        <w:tab w:val="center" w:pos="4513"/>
+        <w:tab w:val="right" w:pos="9026"/>
+      </w:tabs>
+      <w:spacing w:after="0" w:line="240" w:lineRule="auto"/>
+    </w:pPr>
+  </w:style>
+  <w:style w:type="character" w:customStyle="1" w:styleId="FooterChar">
+    <w:name w:val="Footer Char"/>
+    <w:basedOn w:val="DefaultParagraphFont"/>
+    <w:link w:val="Footer"/>
+    <w:uiPriority w:val="99"/>
+    <w:rsid w:val="00B338A0"/>
+    <w:rPr>
+      <w:rFonts w:ascii="Calibri" w:hAnsi="Calibri"/>
+    </w:rPr>
+  </w:style>
 </w:styles>
 </file>
 

</xml_diff>